<commit_message>
Feat: Added Assignment section
</commit_message>
<xml_diff>
--- a/Assignments/Saylani Batch-2 Assignment 1.docx
+++ b/Assignments/Saylani Batch-2 Assignment 1.docx
@@ -352,7 +352,25 @@
           <w:sz w:val="36"/>
           <w:szCs w:val="36"/>
         </w:rPr>
-        <w:t>ASSIGNMENT # 01</w:t>
+        <w:t xml:space="preserve">ASSIGNMENT </w:t>
+      </w:r>
+      <w:r>
+        <w:rPr>
+          <w:b/>
+          <w:bCs/>
+          <w:sz w:val="36"/>
+          <w:szCs w:val="36"/>
+        </w:rPr>
+        <w:t xml:space="preserve">NO </w:t>
+      </w:r>
+      <w:r>
+        <w:rPr>
+          <w:b/>
+          <w:bCs/>
+          <w:sz w:val="36"/>
+          <w:szCs w:val="36"/>
+        </w:rPr>
+        <w:t># 01</w:t>
       </w:r>
     </w:p>
     <w:p>
@@ -555,22 +573,13 @@
           <w:t>https://www.coursera.org/learn/ai-for-everyone</w:t>
         </w:r>
       </w:hyperlink>
-      <w:proofErr w:type="gramStart"/>
-      <w:r>
-        <w:rPr>
-          <w:rFonts w:ascii="Times New Roman" w:hAnsi="Times New Roman" w:cs="Times New Roman"/>
-          <w:sz w:val="28"/>
-          <w:szCs w:val="28"/>
-        </w:rPr>
-        <w:t>?</w:t>
-      </w:r>
-      <w:r>
-        <w:rPr>
-          <w:rFonts w:ascii="Times New Roman" w:hAnsi="Times New Roman" w:cs="Times New Roman"/>
-          <w:sz w:val="28"/>
-          <w:szCs w:val="28"/>
-        </w:rPr>
-        <w:t xml:space="preserve"> </w:t>
+      <w:r>
+        <w:rPr>
+          <w:rFonts w:ascii="Times New Roman" w:hAnsi="Times New Roman" w:cs="Times New Roman"/>
+          <w:sz w:val="28"/>
+          <w:szCs w:val="28"/>
+        </w:rPr>
+        <w:t xml:space="preserve">? </w:t>
       </w:r>
       <w:r>
         <w:rPr>
@@ -580,7 +589,6 @@
         </w:rPr>
         <w:t>)</w:t>
       </w:r>
-      <w:proofErr w:type="gramEnd"/>
     </w:p>
     <w:p>
       <w:pPr>

</xml_diff>